<commit_message>
009_Realizar Reserva (para avaliar)
</commit_message>
<xml_diff>
--- a/Modelo de Caso de Uso (MCU)/Descrição/ECU_009_Realizar_Reserva.docx
+++ b/Modelo de Caso de Uso (MCU)/Descrição/ECU_009_Realizar_Reserva.docx
@@ -524,6 +524,15 @@
                 <w:lang w:eastAsia="pt-BR"/>
               </w:rPr>
             </w:pPr>
+            <w:r>
+              <w:rPr>
+                <w:rFonts w:ascii="Arial" w:hAnsi="Arial" w:cs="Arial"/>
+                <w:iCs/>
+                <w:snapToGrid/>
+                <w:lang w:eastAsia="pt-BR"/>
+              </w:rPr>
+              <w:t>06/04/17</w:t>
+            </w:r>
           </w:p>
         </w:tc>
         <w:tc>
@@ -552,6 +561,15 @@
                 <w:lang w:eastAsia="pt-BR"/>
               </w:rPr>
             </w:pPr>
+            <w:r>
+              <w:rPr>
+                <w:rFonts w:ascii="Arial" w:hAnsi="Arial" w:cs="Arial"/>
+                <w:iCs/>
+                <w:snapToGrid/>
+                <w:lang w:eastAsia="pt-BR"/>
+              </w:rPr>
+              <w:t>1.0</w:t>
+            </w:r>
           </w:p>
         </w:tc>
         <w:tc>
@@ -588,8 +606,15 @@
               </w:rPr>
               <w:t>Criação do Artefato</w:t>
             </w:r>
-            <w:bookmarkStart w:id="0" w:name="_GoBack"/>
-            <w:bookmarkEnd w:id="0"/>
+            <w:r>
+              <w:rPr>
+                <w:rFonts w:ascii="Arial" w:hAnsi="Arial" w:cs="Arial"/>
+                <w:iCs/>
+                <w:snapToGrid/>
+                <w:lang w:eastAsia="pt-BR"/>
+              </w:rPr>
+              <w:t xml:space="preserve"> </w:t>
+            </w:r>
           </w:p>
         </w:tc>
         <w:tc>
@@ -618,6 +643,15 @@
                 <w:lang w:eastAsia="pt-BR"/>
               </w:rPr>
             </w:pPr>
+            <w:r>
+              <w:rPr>
+                <w:rFonts w:ascii="Arial" w:hAnsi="Arial" w:cs="Arial"/>
+                <w:iCs/>
+                <w:snapToGrid/>
+                <w:lang w:eastAsia="pt-BR"/>
+              </w:rPr>
+              <w:t>Reinaldo Albernaz</w:t>
+            </w:r>
           </w:p>
         </w:tc>
       </w:tr>
@@ -897,7 +931,12 @@
             <w:ind w:left="720"/>
           </w:pPr>
           <w:r>
-            <w:t>Sumário</w:t>
+            <w:t>S</w:t>
+          </w:r>
+          <w:bookmarkStart w:id="0" w:name="_GoBack"/>
+          <w:bookmarkEnd w:id="0"/>
+          <w:r>
+            <w:t>umário</w:t>
           </w:r>
         </w:p>
         <w:p>
@@ -923,7 +962,7 @@
           <w:r>
             <w:fldChar w:fldCharType="separate"/>
           </w:r>
-          <w:hyperlink w:anchor="_Toc479060739" w:history="1">
+          <w:hyperlink w:anchor="_Toc479274043" w:history="1">
             <w:r>
               <w:rPr>
                 <w:rStyle w:val="Hyperlink"/>
@@ -966,7 +1005,7 @@
                 <w:noProof/>
                 <w:webHidden/>
               </w:rPr>
-              <w:instrText xml:space="preserve"> PAGEREF _Toc479060739 \h </w:instrText>
+              <w:instrText xml:space="preserve"> PAGEREF _Toc479274043 \h </w:instrText>
             </w:r>
             <w:r>
               <w:rPr>
@@ -1011,7 +1050,7 @@
               <w:lang w:eastAsia="pt-BR"/>
             </w:rPr>
           </w:pPr>
-          <w:hyperlink w:anchor="_Toc479060740" w:history="1">
+          <w:hyperlink w:anchor="_Toc479274044" w:history="1">
             <w:r>
               <w:rPr>
                 <w:rStyle w:val="Hyperlink"/>
@@ -1054,7 +1093,7 @@
                 <w:noProof/>
                 <w:webHidden/>
               </w:rPr>
-              <w:instrText xml:space="preserve"> PAGEREF _Toc479060740 \h </w:instrText>
+              <w:instrText xml:space="preserve"> PAGEREF _Toc479274044 \h </w:instrText>
             </w:r>
             <w:r>
               <w:rPr>
@@ -1099,7 +1138,7 @@
               <w:lang w:eastAsia="pt-BR"/>
             </w:rPr>
           </w:pPr>
-          <w:hyperlink w:anchor="_Toc479060741" w:history="1">
+          <w:hyperlink w:anchor="_Toc479274045" w:history="1">
             <w:r>
               <w:rPr>
                 <w:rStyle w:val="Hyperlink"/>
@@ -1142,7 +1181,7 @@
                 <w:noProof/>
                 <w:webHidden/>
               </w:rPr>
-              <w:instrText xml:space="preserve"> PAGEREF _Toc479060741 \h </w:instrText>
+              <w:instrText xml:space="preserve"> PAGEREF _Toc479274045 \h </w:instrText>
             </w:r>
             <w:r>
               <w:rPr>
@@ -1187,7 +1226,7 @@
               <w:lang w:eastAsia="pt-BR"/>
             </w:rPr>
           </w:pPr>
-          <w:hyperlink w:anchor="_Toc479060742" w:history="1">
+          <w:hyperlink w:anchor="_Toc479274046" w:history="1">
             <w:r>
               <w:rPr>
                 <w:rStyle w:val="Hyperlink"/>
@@ -1230,7 +1269,7 @@
                 <w:noProof/>
                 <w:webHidden/>
               </w:rPr>
-              <w:instrText xml:space="preserve"> PAGEREF _Toc479060742 \h </w:instrText>
+              <w:instrText xml:space="preserve"> PAGEREF _Toc479274046 \h </w:instrText>
             </w:r>
             <w:r>
               <w:rPr>
@@ -1275,7 +1314,7 @@
               <w:lang w:eastAsia="pt-BR"/>
             </w:rPr>
           </w:pPr>
-          <w:hyperlink w:anchor="_Toc479060743" w:history="1">
+          <w:hyperlink w:anchor="_Toc479274047" w:history="1">
             <w:r>
               <w:rPr>
                 <w:rStyle w:val="Hyperlink"/>
@@ -1318,7 +1357,7 @@
                 <w:noProof/>
                 <w:webHidden/>
               </w:rPr>
-              <w:instrText xml:space="preserve"> PAGEREF _Toc479060743 \h </w:instrText>
+              <w:instrText xml:space="preserve"> PAGEREF _Toc479274047 \h </w:instrText>
             </w:r>
             <w:r>
               <w:rPr>
@@ -1363,7 +1402,7 @@
               <w:lang w:eastAsia="pt-BR"/>
             </w:rPr>
           </w:pPr>
-          <w:hyperlink w:anchor="_Toc479060744" w:history="1">
+          <w:hyperlink w:anchor="_Toc479274048" w:history="1">
             <w:r>
               <w:rPr>
                 <w:rStyle w:val="Hyperlink"/>
@@ -1406,7 +1445,7 @@
                 <w:noProof/>
                 <w:webHidden/>
               </w:rPr>
-              <w:instrText xml:space="preserve"> PAGEREF _Toc479060744 \h </w:instrText>
+              <w:instrText xml:space="preserve"> PAGEREF _Toc479274048 \h </w:instrText>
             </w:r>
             <w:r>
               <w:rPr>
@@ -1451,7 +1490,7 @@
               <w:lang w:eastAsia="pt-BR"/>
             </w:rPr>
           </w:pPr>
-          <w:hyperlink w:anchor="_Toc479060745" w:history="1">
+          <w:hyperlink w:anchor="_Toc479274049" w:history="1">
             <w:r>
               <w:rPr>
                 <w:rStyle w:val="Hyperlink"/>
@@ -1494,7 +1533,7 @@
                 <w:noProof/>
                 <w:webHidden/>
               </w:rPr>
-              <w:instrText xml:space="preserve"> PAGEREF _Toc479060745 \h </w:instrText>
+              <w:instrText xml:space="preserve"> PAGEREF _Toc479274049 \h </w:instrText>
             </w:r>
             <w:r>
               <w:rPr>
@@ -1539,7 +1578,7 @@
               <w:lang w:eastAsia="pt-BR"/>
             </w:rPr>
           </w:pPr>
-          <w:hyperlink w:anchor="_Toc479060746" w:history="1">
+          <w:hyperlink w:anchor="_Toc479274050" w:history="1">
             <w:r>
               <w:rPr>
                 <w:rStyle w:val="Hyperlink"/>
@@ -1582,7 +1621,7 @@
                 <w:noProof/>
                 <w:webHidden/>
               </w:rPr>
-              <w:instrText xml:space="preserve"> PAGEREF _Toc479060746 \h </w:instrText>
+              <w:instrText xml:space="preserve"> PAGEREF _Toc479274050 \h </w:instrText>
             </w:r>
             <w:r>
               <w:rPr>
@@ -1602,7 +1641,7 @@
                 <w:noProof/>
                 <w:webHidden/>
               </w:rPr>
-              <w:t>4</w:t>
+              <w:t>5</w:t>
             </w:r>
             <w:r>
               <w:rPr>
@@ -1627,7 +1666,7 @@
               <w:lang w:eastAsia="pt-BR"/>
             </w:rPr>
           </w:pPr>
-          <w:hyperlink w:anchor="_Toc479060747" w:history="1">
+          <w:hyperlink w:anchor="_Toc479274051" w:history="1">
             <w:r>
               <w:rPr>
                 <w:rStyle w:val="Hyperlink"/>
@@ -1670,7 +1709,7 @@
                 <w:noProof/>
                 <w:webHidden/>
               </w:rPr>
-              <w:instrText xml:space="preserve"> PAGEREF _Toc479060747 \h </w:instrText>
+              <w:instrText xml:space="preserve"> PAGEREF _Toc479274051 \h </w:instrText>
             </w:r>
             <w:r>
               <w:rPr>
@@ -1690,7 +1729,7 @@
                 <w:noProof/>
                 <w:webHidden/>
               </w:rPr>
-              <w:t>4</w:t>
+              <w:t>5</w:t>
             </w:r>
             <w:r>
               <w:rPr>
@@ -1715,7 +1754,7 @@
               <w:lang w:eastAsia="pt-BR"/>
             </w:rPr>
           </w:pPr>
-          <w:hyperlink w:anchor="_Toc479060748" w:history="1">
+          <w:hyperlink w:anchor="_Toc479274052" w:history="1">
             <w:r>
               <w:rPr>
                 <w:rStyle w:val="Hyperlink"/>
@@ -1758,7 +1797,7 @@
                 <w:noProof/>
                 <w:webHidden/>
               </w:rPr>
-              <w:instrText xml:space="preserve"> PAGEREF _Toc479060748 \h </w:instrText>
+              <w:instrText xml:space="preserve"> PAGEREF _Toc479274052 \h </w:instrText>
             </w:r>
             <w:r>
               <w:rPr>
@@ -1778,7 +1817,7 @@
                 <w:noProof/>
                 <w:webHidden/>
               </w:rPr>
-              <w:t>4</w:t>
+              <w:t>5</w:t>
             </w:r>
             <w:r>
               <w:rPr>
@@ -1803,11 +1842,12 @@
               <w:lang w:eastAsia="pt-BR"/>
             </w:rPr>
           </w:pPr>
-          <w:hyperlink w:anchor="_Toc479060749" w:history="1">
+          <w:hyperlink w:anchor="_Toc479274053" w:history="1">
             <w:r>
               <w:rPr>
                 <w:rStyle w:val="Hyperlink"/>
                 <w:noProof/>
+                <w:lang w:eastAsia="ar-SA"/>
               </w:rPr>
               <w:t>8.</w:t>
             </w:r>
@@ -1847,7 +1887,7 @@
                 <w:noProof/>
                 <w:webHidden/>
               </w:rPr>
-              <w:instrText xml:space="preserve"> PAGEREF _Toc479060749 \h </w:instrText>
+              <w:instrText xml:space="preserve"> PAGEREF _Toc479274053 \h </w:instrText>
             </w:r>
             <w:r>
               <w:rPr>
@@ -1867,7 +1907,7 @@
                 <w:noProof/>
                 <w:webHidden/>
               </w:rPr>
-              <w:t>4</w:t>
+              <w:t>5</w:t>
             </w:r>
             <w:r>
               <w:rPr>
@@ -2042,7 +2082,7 @@
       <w:pPr>
         <w:pStyle w:val="Ttulo1"/>
       </w:pPr>
-      <w:bookmarkStart w:id="1" w:name="_Toc479060739"/>
+      <w:bookmarkStart w:id="1" w:name="_Toc479274043"/>
       <w:r>
         <w:t>OBJETIVO</w:t>
       </w:r>
@@ -2051,9 +2091,18 @@
     <w:p/>
     <w:p>
       <w:pPr>
+        <w:ind w:firstLine="708"/>
+      </w:pPr>
+      <w:r>
+        <w:t>O objetivo desse caso de uso é para detalhar como é feita a reserva de um livro que se encontra já emprestado, e informa a sua data de devolução.</w:t>
+      </w:r>
+    </w:p>
+    <w:p/>
+    <w:p>
+      <w:pPr>
         <w:pStyle w:val="Ttulo1"/>
       </w:pPr>
-      <w:bookmarkStart w:id="2" w:name="_Toc479060740"/>
+      <w:bookmarkStart w:id="2" w:name="_Toc479274044"/>
       <w:r>
         <w:t>ATORES</w:t>
       </w:r>
@@ -2062,19 +2111,42 @@
     <w:p/>
     <w:p>
       <w:pPr>
+        <w:pStyle w:val="PargrafodaLista"/>
+        <w:numPr>
+          <w:ilvl w:val="0"/>
+          <w:numId w:val="13"/>
+        </w:numPr>
+      </w:pPr>
+      <w:r>
+        <w:t>Aluno</w:t>
+      </w:r>
+    </w:p>
+    <w:p/>
+    <w:p>
+      <w:pPr>
         <w:pStyle w:val="Ttulo1"/>
       </w:pPr>
-      <w:bookmarkStart w:id="3" w:name="_Toc479060741"/>
+      <w:bookmarkStart w:id="3" w:name="_Toc479274045"/>
       <w:r>
         <w:t>PRÉ-CONDIÇÕES</w:t>
       </w:r>
       <w:bookmarkEnd w:id="3"/>
     </w:p>
+    <w:p/>
+    <w:p>
+      <w:pPr>
+        <w:ind w:firstLine="708"/>
+      </w:pPr>
+      <w:r>
+        <w:t xml:space="preserve">O livro deve existir no acervo, mas deve já estar indisponível para empréstimo devido a já estar emprestado a outro usuário. </w:t>
+      </w:r>
+    </w:p>
+    <w:p/>
     <w:p>
       <w:pPr>
         <w:pStyle w:val="Ttulo1"/>
       </w:pPr>
-      <w:bookmarkStart w:id="4" w:name="_Toc479060742"/>
+      <w:bookmarkStart w:id="4" w:name="_Toc479274046"/>
       <w:r>
         <w:t>FLUXO DE EVENTOS</w:t>
       </w:r>
@@ -2089,13 +2161,161 @@
           <w:numId w:val="2"/>
         </w:numPr>
       </w:pPr>
-      <w:bookmarkStart w:id="5" w:name="_Toc479060743"/>
+      <w:bookmarkStart w:id="5" w:name="_Toc479274047"/>
       <w:r>
         <w:t>FLUXO PRINCIPAL</w:t>
       </w:r>
       <w:bookmarkEnd w:id="5"/>
       <w:r>
         <w:t xml:space="preserve"> </w:t>
+      </w:r>
+    </w:p>
+    <w:p/>
+    <w:p>
+      <w:pPr>
+        <w:pStyle w:val="PargrafodaLista"/>
+        <w:numPr>
+          <w:ilvl w:val="0"/>
+          <w:numId w:val="14"/>
+        </w:numPr>
+        <w:jc w:val="both"/>
+        <w:rPr>
+          <w:szCs w:val="24"/>
+        </w:rPr>
+      </w:pPr>
+      <w:r>
+        <w:rPr>
+          <w:szCs w:val="24"/>
+        </w:rPr>
+        <w:t xml:space="preserve">O ator acessa a opção Realizar Reserva, na tela de resultado do </w:t>
+      </w:r>
+      <w:r>
+        <w:rPr>
+          <w:b/>
+          <w:szCs w:val="24"/>
+        </w:rPr>
+        <w:t>[ECU_008]</w:t>
+      </w:r>
+      <w:r>
+        <w:rPr>
+          <w:szCs w:val="24"/>
+        </w:rPr>
+        <w:t>;</w:t>
+      </w:r>
+    </w:p>
+    <w:p>
+      <w:pPr>
+        <w:pStyle w:val="PargrafodaLista"/>
+        <w:numPr>
+          <w:ilvl w:val="0"/>
+          <w:numId w:val="14"/>
+        </w:numPr>
+        <w:jc w:val="both"/>
+        <w:rPr>
+          <w:szCs w:val="24"/>
+        </w:rPr>
+      </w:pPr>
+      <w:r>
+        <w:rPr>
+          <w:szCs w:val="24"/>
+        </w:rPr>
+        <w:t>O sistema apresenta a tela para realizar reserva, com o campo livro preenchido e data prevista para devolução de um dos exemplares;</w:t>
+      </w:r>
+    </w:p>
+    <w:p>
+      <w:pPr>
+        <w:pStyle w:val="PargrafodaLista"/>
+        <w:numPr>
+          <w:ilvl w:val="0"/>
+          <w:numId w:val="14"/>
+        </w:numPr>
+        <w:jc w:val="both"/>
+        <w:rPr>
+          <w:szCs w:val="24"/>
+          <w:u w:val="single"/>
+        </w:rPr>
+      </w:pPr>
+      <w:r>
+        <w:rPr>
+          <w:szCs w:val="24"/>
+        </w:rPr>
+        <w:t>O ator preenche os campos obrigatórios e aciona a opção Realizar Reserva;</w:t>
+      </w:r>
+    </w:p>
+    <w:p>
+      <w:pPr>
+        <w:pStyle w:val="PargrafodaLista"/>
+        <w:numPr>
+          <w:ilvl w:val="0"/>
+          <w:numId w:val="14"/>
+        </w:numPr>
+        <w:jc w:val="both"/>
+        <w:rPr>
+          <w:szCs w:val="24"/>
+        </w:rPr>
+      </w:pPr>
+      <w:r>
+        <w:rPr>
+          <w:szCs w:val="24"/>
+        </w:rPr>
+        <w:t xml:space="preserve">O sistema valida </w:t>
+      </w:r>
+      <w:r>
+        <w:rPr>
+          <w:szCs w:val="24"/>
+        </w:rPr>
+        <w:t xml:space="preserve">os campos e apresenta a mensagem </w:t>
+      </w:r>
+      <w:r>
+        <w:rPr>
+          <w:b/>
+          <w:szCs w:val="24"/>
+        </w:rPr>
+        <w:t>MSG29</w:t>
+      </w:r>
+      <w:r>
+        <w:rPr>
+          <w:szCs w:val="24"/>
+        </w:rPr>
+        <w:t>;</w:t>
+      </w:r>
+    </w:p>
+    <w:p>
+      <w:pPr>
+        <w:pStyle w:val="PargrafodaLista"/>
+        <w:numPr>
+          <w:ilvl w:val="0"/>
+          <w:numId w:val="14"/>
+        </w:numPr>
+        <w:jc w:val="both"/>
+        <w:rPr>
+          <w:szCs w:val="24"/>
+        </w:rPr>
+      </w:pPr>
+      <w:r>
+        <w:rPr>
+          <w:szCs w:val="24"/>
+        </w:rPr>
+        <w:t>O ator seleciona a opção desejada;</w:t>
+      </w:r>
+    </w:p>
+    <w:p>
+      <w:pPr>
+        <w:pStyle w:val="PargrafodaLista"/>
+        <w:numPr>
+          <w:ilvl w:val="0"/>
+          <w:numId w:val="14"/>
+        </w:numPr>
+        <w:jc w:val="both"/>
+        <w:rPr>
+          <w:szCs w:val="24"/>
+        </w:rPr>
+      </w:pPr>
+      <w:r>
+        <w:rPr>
+          <w:szCs w:val="24"/>
+        </w:rPr>
+        <w:t>Esse fluxo é encerrado.</w:t>
       </w:r>
     </w:p>
     <w:p/>
@@ -2107,19 +2327,13 @@
           <w:numId w:val="2"/>
         </w:numPr>
       </w:pPr>
-      <w:bookmarkStart w:id="6" w:name="_Toc479060744"/>
+      <w:bookmarkStart w:id="6" w:name="_Toc479274048"/>
       <w:r>
         <w:t>FLUXO ALTERNATIVO</w:t>
       </w:r>
       <w:bookmarkEnd w:id="6"/>
     </w:p>
-    <w:p>
-      <w:pPr>
-        <w:pStyle w:val="PargrafodaLista"/>
-        <w:ind w:left="1134"/>
-        <w:jc w:val="both"/>
-      </w:pPr>
-    </w:p>
+    <w:p/>
     <w:p>
       <w:pPr>
         <w:pStyle w:val="Ttulo2"/>
@@ -2128,13 +2342,80 @@
           <w:numId w:val="2"/>
         </w:numPr>
       </w:pPr>
-      <w:bookmarkStart w:id="7" w:name="_Toc479060745"/>
+      <w:bookmarkStart w:id="7" w:name="_Toc479274049"/>
       <w:r>
         <w:t>FLUXO DE EXCEÇÃO</w:t>
       </w:r>
       <w:bookmarkEnd w:id="7"/>
     </w:p>
     <w:p>
+      <w:r>
+        <w:t>E1. O exemplar já está reservado</w:t>
+      </w:r>
+    </w:p>
+    <w:p>
+      <w:r>
+        <w:tab/>
+        <w:t>1. Esse fluxo é iniciado quando se tenta reservar um livro já reservado.</w:t>
+      </w:r>
+    </w:p>
+    <w:p>
+      <w:r>
+        <w:tab/>
+        <w:t xml:space="preserve">2. O sistema exibe a mensagem </w:t>
+      </w:r>
+      <w:r>
+        <w:rPr>
+          <w:b/>
+        </w:rPr>
+        <w:t>MSG31</w:t>
+      </w:r>
+      <w:r>
+        <w:t>.</w:t>
+      </w:r>
+    </w:p>
+    <w:p>
+      <w:pPr>
+        <w:ind w:left="708"/>
+      </w:pPr>
+      <w:r>
+        <w:lastRenderedPageBreak/>
+        <w:t xml:space="preserve">3. O sistema </w:t>
+      </w:r>
+      <w:r>
+        <w:t>dá</w:t>
+      </w:r>
+      <w:r>
+        <w:t xml:space="preserve"> </w:t>
+      </w:r>
+      <w:r>
+        <w:t xml:space="preserve">a opção de &lt;&lt;Realizar Reserva&gt;&gt; mesmo que o exemplar já tenha sido reservado, respeitando a ordem em que foram </w:t>
+      </w:r>
+      <w:r>
+        <w:t>feitas</w:t>
+      </w:r>
+      <w:r>
+        <w:t xml:space="preserve"> as solicitações de reserva.</w:t>
+      </w:r>
+    </w:p>
+    <w:p>
+      <w:pPr>
+        <w:ind w:left="708"/>
+      </w:pPr>
+      <w:r>
+        <w:t>4. O sistema realiza a reserva.</w:t>
+      </w:r>
+    </w:p>
+    <w:p>
+      <w:pPr>
+        <w:ind w:left="708"/>
+      </w:pPr>
+      <w:r>
+        <w:t>5. Fim desse fluxo</w:t>
+      </w:r>
+    </w:p>
+    <w:p/>
+    <w:p>
       <w:pPr>
         <w:pStyle w:val="Ttulo3"/>
       </w:pPr>
@@ -2143,7 +2424,7 @@
       <w:pPr>
         <w:pStyle w:val="Ttulo1"/>
       </w:pPr>
-      <w:bookmarkStart w:id="8" w:name="_Toc479060746"/>
+      <w:bookmarkStart w:id="8" w:name="_Toc479274050"/>
       <w:r>
         <w:t>PÓS-CONDIÇÕES</w:t>
       </w:r>
@@ -2151,9 +2432,64 @@
     </w:p>
     <w:p>
       <w:pPr>
+        <w:ind w:left="12" w:firstLine="708"/>
+      </w:pPr>
+    </w:p>
+    <w:p>
+      <w:pPr>
+        <w:pStyle w:val="PargrafodaLista"/>
+        <w:numPr>
+          <w:ilvl w:val="0"/>
+          <w:numId w:val="15"/>
+        </w:numPr>
+      </w:pPr>
+      <w:r>
+        <w:t xml:space="preserve">Após realizar a reserva, o aluno será notificado via e-mail </w:t>
+      </w:r>
+      <w:r>
+        <w:t xml:space="preserve">com a mensagem </w:t>
+      </w:r>
+      <w:r>
+        <w:rPr>
+          <w:b/>
+        </w:rPr>
+        <w:t>MSG</w:t>
+      </w:r>
+      <w:r>
+        <w:rPr>
+          <w:b/>
+        </w:rPr>
+        <w:t>30</w:t>
+      </w:r>
+      <w:r>
+        <w:t xml:space="preserve"> </w:t>
+      </w:r>
+      <w:r>
+        <w:t xml:space="preserve">sobre a disponibilidade do livro em que fez </w:t>
+      </w:r>
+      <w:r>
+        <w:t>à</w:t>
+      </w:r>
+      <w:r>
+        <w:t xml:space="preserve"> reserva</w:t>
+      </w:r>
+      <w:r>
+        <w:t xml:space="preserve"> estiver disponível no acervo</w:t>
+      </w:r>
+      <w:r>
+        <w:t>.</w:t>
+      </w:r>
+    </w:p>
+    <w:p>
+      <w:pPr>
+        <w:ind w:firstLine="708"/>
+      </w:pPr>
+    </w:p>
+    <w:p>
+      <w:pPr>
         <w:pStyle w:val="Ttulo1"/>
       </w:pPr>
-      <w:bookmarkStart w:id="9" w:name="_Toc479060747"/>
+      <w:bookmarkStart w:id="9" w:name="_Toc479274051"/>
       <w:r>
         <w:t>PONTOS DE INCLUSÃO</w:t>
       </w:r>
@@ -2163,7 +2499,7 @@
       <w:pPr>
         <w:pStyle w:val="Ttulo1"/>
       </w:pPr>
-      <w:bookmarkStart w:id="10" w:name="_Toc479060748"/>
+      <w:bookmarkStart w:id="10" w:name="_Toc479274052"/>
       <w:r>
         <w:t>PONTOS DE EXTENSÃO</w:t>
       </w:r>
@@ -2172,15 +2508,292 @@
     <w:p>
       <w:pPr>
         <w:pStyle w:val="Ttulo1"/>
-      </w:pPr>
-      <w:bookmarkStart w:id="11" w:name="_Toc479060749"/>
-      <w:r>
         <w:rPr>
           <w:lang w:eastAsia="ar-SA"/>
         </w:rPr>
+      </w:pPr>
+      <w:bookmarkStart w:id="11" w:name="_Toc479274053"/>
+      <w:r>
+        <w:rPr>
+          <w:lang w:eastAsia="ar-SA"/>
+        </w:rPr>
         <w:t>REFERÊNCIAS</w:t>
       </w:r>
       <w:bookmarkEnd w:id="11"/>
+    </w:p>
+    <w:p>
+      <w:pPr>
+        <w:pStyle w:val="ISO9000Corpo"/>
+        <w:numPr>
+          <w:ilvl w:val="0"/>
+          <w:numId w:val="12"/>
+        </w:numPr>
+        <w:tabs>
+          <w:tab w:val="left" w:pos="1089"/>
+        </w:tabs>
+        <w:spacing w:before="240" w:after="0"/>
+        <w:rPr>
+          <w:b/>
+          <w:i/>
+          <w:iCs/>
+          <w:noProof w:val="0"/>
+          <w:color w:val="000000"/>
+        </w:rPr>
+      </w:pPr>
+      <w:bookmarkStart w:id="12" w:name="_Ref255385119"/>
+      <w:r>
+        <w:rPr>
+          <w:b/>
+          <w:i/>
+          <w:iCs/>
+          <w:noProof w:val="0"/>
+        </w:rPr>
+        <w:t>Mensagens</w:t>
+      </w:r>
+      <w:bookmarkEnd w:id="12"/>
+    </w:p>
+    <w:p>
+      <w:pPr>
+        <w:pStyle w:val="Corpodetexto"/>
+        <w:spacing w:before="60" w:after="60"/>
+        <w:ind w:left="964"/>
+        <w:jc w:val="both"/>
+        <w:rPr>
+          <w:rFonts w:cs="Arial"/>
+          <w:iCs/>
+          <w:color w:val="000000"/>
+        </w:rPr>
+      </w:pPr>
+      <w:r>
+        <w:rPr>
+          <w:rFonts w:cs="Arial"/>
+          <w:iCs/>
+          <w:color w:val="000000"/>
+        </w:rPr>
+        <w:t>Documento de Mensagens “SGB_Mensagens.docx”</w:t>
+      </w:r>
+      <w:r>
+        <w:rPr>
+          <w:rFonts w:cs="Arial"/>
+          <w:iCs/>
+          <w:color w:val="000000"/>
+        </w:rPr>
+        <w:t>, define todas as mensagens de interface que devem ser apresentadas aos usuários do sistema.</w:t>
+      </w:r>
+    </w:p>
+    <w:p>
+      <w:pPr>
+        <w:pStyle w:val="ISO9000Corpo"/>
+        <w:numPr>
+          <w:ilvl w:val="0"/>
+          <w:numId w:val="12"/>
+        </w:numPr>
+        <w:tabs>
+          <w:tab w:val="left" w:pos="1089"/>
+        </w:tabs>
+        <w:spacing w:before="240" w:after="0"/>
+        <w:rPr>
+          <w:b/>
+          <w:i/>
+          <w:iCs/>
+          <w:noProof w:val="0"/>
+          <w:color w:val="000000"/>
+        </w:rPr>
+      </w:pPr>
+      <w:r>
+        <w:rPr>
+          <w:b/>
+          <w:i/>
+          <w:iCs/>
+          <w:noProof w:val="0"/>
+        </w:rPr>
+        <w:t>Glossário</w:t>
+      </w:r>
+    </w:p>
+    <w:p>
+      <w:pPr>
+        <w:pStyle w:val="Corpodetexto"/>
+        <w:spacing w:before="60" w:after="60"/>
+        <w:ind w:left="964"/>
+        <w:jc w:val="both"/>
+        <w:rPr>
+          <w:rFonts w:cs="Arial"/>
+          <w:iCs/>
+          <w:color w:val="000000"/>
+        </w:rPr>
+      </w:pPr>
+      <w:r>
+        <w:rPr>
+          <w:rFonts w:cs="Arial"/>
+          <w:iCs/>
+          <w:color w:val="000000"/>
+        </w:rPr>
+        <w:t xml:space="preserve">Documento de Glossário </w:t>
+      </w:r>
+      <w:r>
+        <w:rPr>
+          <w:rFonts w:cs="Arial"/>
+          <w:iCs/>
+          <w:color w:val="000000"/>
+        </w:rPr>
+        <w:t>“SGB_</w:t>
+      </w:r>
+      <w:r>
+        <w:rPr>
+          <w:rFonts w:cs="Arial"/>
+          <w:iCs/>
+          <w:color w:val="000000"/>
+        </w:rPr>
+        <w:t>Glossário.doc</w:t>
+      </w:r>
+      <w:r>
+        <w:rPr>
+          <w:rFonts w:cs="Arial"/>
+          <w:iCs/>
+          <w:color w:val="000000"/>
+        </w:rPr>
+        <w:t>x</w:t>
+      </w:r>
+      <w:r>
+        <w:rPr>
+          <w:rFonts w:cs="Arial"/>
+          <w:iCs/>
+          <w:color w:val="000000"/>
+        </w:rPr>
+        <w:t>”, define todos os termos desconhecidos.</w:t>
+      </w:r>
+    </w:p>
+    <w:p>
+      <w:pPr>
+        <w:pStyle w:val="ISO9000Corpo"/>
+        <w:numPr>
+          <w:ilvl w:val="0"/>
+          <w:numId w:val="12"/>
+        </w:numPr>
+        <w:tabs>
+          <w:tab w:val="left" w:pos="1089"/>
+        </w:tabs>
+        <w:spacing w:before="240" w:after="0"/>
+        <w:rPr>
+          <w:b/>
+          <w:i/>
+          <w:iCs/>
+          <w:noProof w:val="0"/>
+          <w:color w:val="000000"/>
+        </w:rPr>
+      </w:pPr>
+      <w:r>
+        <w:rPr>
+          <w:b/>
+          <w:i/>
+          <w:iCs/>
+          <w:noProof w:val="0"/>
+          <w:color w:val="000000"/>
+        </w:rPr>
+        <w:t xml:space="preserve">Regra </w:t>
+      </w:r>
+      <w:r>
+        <w:rPr>
+          <w:b/>
+          <w:i/>
+          <w:iCs/>
+          <w:noProof w:val="0"/>
+        </w:rPr>
+        <w:t>de</w:t>
+      </w:r>
+      <w:r>
+        <w:rPr>
+          <w:b/>
+          <w:i/>
+          <w:iCs/>
+          <w:noProof w:val="0"/>
+          <w:color w:val="000000"/>
+        </w:rPr>
+        <w:t xml:space="preserve"> Negocio</w:t>
+      </w:r>
+    </w:p>
+    <w:p>
+      <w:pPr>
+        <w:pStyle w:val="Corpodetexto"/>
+        <w:spacing w:before="60" w:after="60"/>
+        <w:ind w:left="964"/>
+        <w:jc w:val="both"/>
+        <w:rPr>
+          <w:rFonts w:cs="Arial"/>
+          <w:iCs/>
+          <w:color w:val="000000"/>
+        </w:rPr>
+      </w:pPr>
+      <w:r>
+        <w:rPr>
+          <w:rFonts w:cs="Arial"/>
+          <w:iCs/>
+          <w:color w:val="000000"/>
+        </w:rPr>
+        <w:t xml:space="preserve">Documento de Regra de </w:t>
+      </w:r>
+      <w:r>
+        <w:rPr>
+          <w:rFonts w:cs="Arial"/>
+          <w:iCs/>
+          <w:color w:val="000000"/>
+        </w:rPr>
+        <w:t>Negócio</w:t>
+      </w:r>
+      <w:r>
+        <w:rPr>
+          <w:rFonts w:cs="Arial"/>
+          <w:iCs/>
+          <w:color w:val="000000"/>
+        </w:rPr>
+        <w:t>:</w:t>
+      </w:r>
+    </w:p>
+    <w:p>
+      <w:pPr>
+        <w:pStyle w:val="Corpodetexto"/>
+        <w:spacing w:before="60" w:after="60"/>
+        <w:ind w:left="964"/>
+        <w:jc w:val="both"/>
+        <w:rPr>
+          <w:rFonts w:cs="Arial"/>
+          <w:iCs/>
+          <w:color w:val="000000"/>
+        </w:rPr>
+      </w:pPr>
+      <w:r>
+        <w:rPr>
+          <w:rFonts w:cs="Arial"/>
+          <w:iCs/>
+          <w:color w:val="000000"/>
+        </w:rPr>
+        <w:t>“</w:t>
+      </w:r>
+      <w:r>
+        <w:t>SGB_Regras_de_Negocio.docx</w:t>
+      </w:r>
+      <w:r>
+        <w:rPr>
+          <w:rFonts w:cs="Arial"/>
+          <w:iCs/>
+          <w:color w:val="000000"/>
+        </w:rPr>
+        <w:t>”, define todas as regras de negócio associadas ao aplicativo.</w:t>
+      </w:r>
+    </w:p>
+    <w:p>
+      <w:pPr>
+        <w:rPr>
+          <w:u w:val="single"/>
+        </w:rPr>
+      </w:pPr>
+    </w:p>
+    <w:p>
+      <w:pPr>
+        <w:rPr>
+          <w:lang w:eastAsia="ar-SA"/>
+        </w:rPr>
+      </w:pPr>
     </w:p>
     <w:p/>
     <w:p>
@@ -2466,7 +3079,13 @@
             <w:rPr>
               <w:rFonts w:cs="Arial"/>
             </w:rPr>
-            <w:t>04</w:t>
+            <w:t>0</w:t>
+          </w:r>
+          <w:r>
+            <w:rPr>
+              <w:rFonts w:cs="Arial"/>
+            </w:rPr>
+            <w:t>6</w:t>
           </w:r>
           <w:r>
             <w:rPr>
@@ -2624,6 +3243,208 @@
     </w:lvl>
   </w:abstractNum>
   <w:abstractNum w:abstractNumId="1" w15:restartNumberingAfterBreak="0">
+    <w:nsid w:val="034A6F98"/>
+    <w:multiLevelType w:val="hybridMultilevel"/>
+    <w:tmpl w:val="99861DBE"/>
+    <w:lvl w:ilvl="0" w:tplc="3BA6AB14">
+      <w:start w:val="1"/>
+      <w:numFmt w:val="decimal"/>
+      <w:lvlText w:val="%1."/>
+      <w:lvlJc w:val="left"/>
+      <w:pPr>
+        <w:ind w:left="1080" w:hanging="360"/>
+      </w:pPr>
+      <w:rPr>
+        <w:rFonts w:hint="default"/>
+      </w:rPr>
+    </w:lvl>
+    <w:lvl w:ilvl="1" w:tplc="04160019" w:tentative="1">
+      <w:start w:val="1"/>
+      <w:numFmt w:val="lowerLetter"/>
+      <w:lvlText w:val="%2."/>
+      <w:lvlJc w:val="left"/>
+      <w:pPr>
+        <w:ind w:left="1800" w:hanging="360"/>
+      </w:pPr>
+    </w:lvl>
+    <w:lvl w:ilvl="2" w:tplc="0416001B" w:tentative="1">
+      <w:start w:val="1"/>
+      <w:numFmt w:val="lowerRoman"/>
+      <w:lvlText w:val="%3."/>
+      <w:lvlJc w:val="right"/>
+      <w:pPr>
+        <w:ind w:left="2520" w:hanging="180"/>
+      </w:pPr>
+    </w:lvl>
+    <w:lvl w:ilvl="3" w:tplc="0416000F" w:tentative="1">
+      <w:start w:val="1"/>
+      <w:numFmt w:val="decimal"/>
+      <w:lvlText w:val="%4."/>
+      <w:lvlJc w:val="left"/>
+      <w:pPr>
+        <w:ind w:left="3240" w:hanging="360"/>
+      </w:pPr>
+    </w:lvl>
+    <w:lvl w:ilvl="4" w:tplc="04160019" w:tentative="1">
+      <w:start w:val="1"/>
+      <w:numFmt w:val="lowerLetter"/>
+      <w:lvlText w:val="%5."/>
+      <w:lvlJc w:val="left"/>
+      <w:pPr>
+        <w:ind w:left="3960" w:hanging="360"/>
+      </w:pPr>
+    </w:lvl>
+    <w:lvl w:ilvl="5" w:tplc="0416001B" w:tentative="1">
+      <w:start w:val="1"/>
+      <w:numFmt w:val="lowerRoman"/>
+      <w:lvlText w:val="%6."/>
+      <w:lvlJc w:val="right"/>
+      <w:pPr>
+        <w:ind w:left="4680" w:hanging="180"/>
+      </w:pPr>
+    </w:lvl>
+    <w:lvl w:ilvl="6" w:tplc="0416000F" w:tentative="1">
+      <w:start w:val="1"/>
+      <w:numFmt w:val="decimal"/>
+      <w:lvlText w:val="%7."/>
+      <w:lvlJc w:val="left"/>
+      <w:pPr>
+        <w:ind w:left="5400" w:hanging="360"/>
+      </w:pPr>
+    </w:lvl>
+    <w:lvl w:ilvl="7" w:tplc="04160019" w:tentative="1">
+      <w:start w:val="1"/>
+      <w:numFmt w:val="lowerLetter"/>
+      <w:lvlText w:val="%8."/>
+      <w:lvlJc w:val="left"/>
+      <w:pPr>
+        <w:ind w:left="6120" w:hanging="360"/>
+      </w:pPr>
+    </w:lvl>
+    <w:lvl w:ilvl="8" w:tplc="0416001B" w:tentative="1">
+      <w:start w:val="1"/>
+      <w:numFmt w:val="lowerRoman"/>
+      <w:lvlText w:val="%9."/>
+      <w:lvlJc w:val="right"/>
+      <w:pPr>
+        <w:ind w:left="6840" w:hanging="180"/>
+      </w:pPr>
+    </w:lvl>
+  </w:abstractNum>
+  <w:abstractNum w:abstractNumId="2" w15:restartNumberingAfterBreak="0">
+    <w:nsid w:val="05A23E99"/>
+    <w:multiLevelType w:val="hybridMultilevel"/>
+    <w:tmpl w:val="7054E546"/>
+    <w:lvl w:ilvl="0" w:tplc="04160001">
+      <w:start w:val="1"/>
+      <w:numFmt w:val="bullet"/>
+      <w:lvlText w:val=""/>
+      <w:lvlJc w:val="left"/>
+      <w:pPr>
+        <w:ind w:left="720" w:hanging="360"/>
+      </w:pPr>
+      <w:rPr>
+        <w:rFonts w:ascii="Symbol" w:hAnsi="Symbol" w:hint="default"/>
+      </w:rPr>
+    </w:lvl>
+    <w:lvl w:ilvl="1" w:tplc="04160003" w:tentative="1">
+      <w:start w:val="1"/>
+      <w:numFmt w:val="bullet"/>
+      <w:lvlText w:val="o"/>
+      <w:lvlJc w:val="left"/>
+      <w:pPr>
+        <w:ind w:left="1440" w:hanging="360"/>
+      </w:pPr>
+      <w:rPr>
+        <w:rFonts w:ascii="Courier New" w:hAnsi="Courier New" w:cs="Courier New" w:hint="default"/>
+      </w:rPr>
+    </w:lvl>
+    <w:lvl w:ilvl="2" w:tplc="04160005" w:tentative="1">
+      <w:start w:val="1"/>
+      <w:numFmt w:val="bullet"/>
+      <w:lvlText w:val=""/>
+      <w:lvlJc w:val="left"/>
+      <w:pPr>
+        <w:ind w:left="2160" w:hanging="360"/>
+      </w:pPr>
+      <w:rPr>
+        <w:rFonts w:ascii="Wingdings" w:hAnsi="Wingdings" w:hint="default"/>
+      </w:rPr>
+    </w:lvl>
+    <w:lvl w:ilvl="3" w:tplc="04160001" w:tentative="1">
+      <w:start w:val="1"/>
+      <w:numFmt w:val="bullet"/>
+      <w:lvlText w:val=""/>
+      <w:lvlJc w:val="left"/>
+      <w:pPr>
+        <w:ind w:left="2880" w:hanging="360"/>
+      </w:pPr>
+      <w:rPr>
+        <w:rFonts w:ascii="Symbol" w:hAnsi="Symbol" w:hint="default"/>
+      </w:rPr>
+    </w:lvl>
+    <w:lvl w:ilvl="4" w:tplc="04160003" w:tentative="1">
+      <w:start w:val="1"/>
+      <w:numFmt w:val="bullet"/>
+      <w:lvlText w:val="o"/>
+      <w:lvlJc w:val="left"/>
+      <w:pPr>
+        <w:ind w:left="3600" w:hanging="360"/>
+      </w:pPr>
+      <w:rPr>
+        <w:rFonts w:ascii="Courier New" w:hAnsi="Courier New" w:cs="Courier New" w:hint="default"/>
+      </w:rPr>
+    </w:lvl>
+    <w:lvl w:ilvl="5" w:tplc="04160005" w:tentative="1">
+      <w:start w:val="1"/>
+      <w:numFmt w:val="bullet"/>
+      <w:lvlText w:val=""/>
+      <w:lvlJc w:val="left"/>
+      <w:pPr>
+        <w:ind w:left="4320" w:hanging="360"/>
+      </w:pPr>
+      <w:rPr>
+        <w:rFonts w:ascii="Wingdings" w:hAnsi="Wingdings" w:hint="default"/>
+      </w:rPr>
+    </w:lvl>
+    <w:lvl w:ilvl="6" w:tplc="04160001" w:tentative="1">
+      <w:start w:val="1"/>
+      <w:numFmt w:val="bullet"/>
+      <w:lvlText w:val=""/>
+      <w:lvlJc w:val="left"/>
+      <w:pPr>
+        <w:ind w:left="5040" w:hanging="360"/>
+      </w:pPr>
+      <w:rPr>
+        <w:rFonts w:ascii="Symbol" w:hAnsi="Symbol" w:hint="default"/>
+      </w:rPr>
+    </w:lvl>
+    <w:lvl w:ilvl="7" w:tplc="04160003" w:tentative="1">
+      <w:start w:val="1"/>
+      <w:numFmt w:val="bullet"/>
+      <w:lvlText w:val="o"/>
+      <w:lvlJc w:val="left"/>
+      <w:pPr>
+        <w:ind w:left="5760" w:hanging="360"/>
+      </w:pPr>
+      <w:rPr>
+        <w:rFonts w:ascii="Courier New" w:hAnsi="Courier New" w:cs="Courier New" w:hint="default"/>
+      </w:rPr>
+    </w:lvl>
+    <w:lvl w:ilvl="8" w:tplc="04160005" w:tentative="1">
+      <w:start w:val="1"/>
+      <w:numFmt w:val="bullet"/>
+      <w:lvlText w:val=""/>
+      <w:lvlJc w:val="left"/>
+      <w:pPr>
+        <w:ind w:left="6480" w:hanging="360"/>
+      </w:pPr>
+      <w:rPr>
+        <w:rFonts w:ascii="Wingdings" w:hAnsi="Wingdings" w:hint="default"/>
+      </w:rPr>
+    </w:lvl>
+  </w:abstractNum>
+  <w:abstractNum w:abstractNumId="3" w15:restartNumberingAfterBreak="0">
     <w:nsid w:val="092B61CF"/>
     <w:multiLevelType w:val="hybridMultilevel"/>
     <w:tmpl w:val="468E3816"/>
@@ -2712,7 +3533,7 @@
       </w:pPr>
     </w:lvl>
   </w:abstractNum>
-  <w:abstractNum w:abstractNumId="2" w15:restartNumberingAfterBreak="0">
+  <w:abstractNum w:abstractNumId="4" w15:restartNumberingAfterBreak="0">
     <w:nsid w:val="09802A89"/>
     <w:multiLevelType w:val="hybridMultilevel"/>
     <w:tmpl w:val="14C6441E"/>
@@ -2825,7 +3646,7 @@
       </w:rPr>
     </w:lvl>
   </w:abstractNum>
-  <w:abstractNum w:abstractNumId="3" w15:restartNumberingAfterBreak="0">
+  <w:abstractNum w:abstractNumId="5" w15:restartNumberingAfterBreak="0">
     <w:nsid w:val="1A9C7714"/>
     <w:multiLevelType w:val="hybridMultilevel"/>
     <w:tmpl w:val="690C66EC"/>
@@ -2953,7 +3774,93 @@
       </w:pPr>
     </w:lvl>
   </w:abstractNum>
-  <w:abstractNum w:abstractNumId="4" w15:restartNumberingAfterBreak="0">
+  <w:abstractNum w:abstractNumId="6" w15:restartNumberingAfterBreak="0">
+    <w:nsid w:val="1ABB3446"/>
+    <w:multiLevelType w:val="hybridMultilevel"/>
+    <w:tmpl w:val="5EF8A3CE"/>
+    <w:lvl w:ilvl="0" w:tplc="0416000F">
+      <w:start w:val="1"/>
+      <w:numFmt w:val="decimal"/>
+      <w:lvlText w:val="%1."/>
+      <w:lvlJc w:val="left"/>
+      <w:pPr>
+        <w:ind w:left="720" w:hanging="360"/>
+      </w:pPr>
+    </w:lvl>
+    <w:lvl w:ilvl="1" w:tplc="04160019" w:tentative="1">
+      <w:start w:val="1"/>
+      <w:numFmt w:val="lowerLetter"/>
+      <w:lvlText w:val="%2."/>
+      <w:lvlJc w:val="left"/>
+      <w:pPr>
+        <w:ind w:left="1440" w:hanging="360"/>
+      </w:pPr>
+    </w:lvl>
+    <w:lvl w:ilvl="2" w:tplc="0416001B" w:tentative="1">
+      <w:start w:val="1"/>
+      <w:numFmt w:val="lowerRoman"/>
+      <w:lvlText w:val="%3."/>
+      <w:lvlJc w:val="right"/>
+      <w:pPr>
+        <w:ind w:left="2160" w:hanging="180"/>
+      </w:pPr>
+    </w:lvl>
+    <w:lvl w:ilvl="3" w:tplc="0416000F" w:tentative="1">
+      <w:start w:val="1"/>
+      <w:numFmt w:val="decimal"/>
+      <w:lvlText w:val="%4."/>
+      <w:lvlJc w:val="left"/>
+      <w:pPr>
+        <w:ind w:left="2880" w:hanging="360"/>
+      </w:pPr>
+    </w:lvl>
+    <w:lvl w:ilvl="4" w:tplc="04160019" w:tentative="1">
+      <w:start w:val="1"/>
+      <w:numFmt w:val="lowerLetter"/>
+      <w:lvlText w:val="%5."/>
+      <w:lvlJc w:val="left"/>
+      <w:pPr>
+        <w:ind w:left="3600" w:hanging="360"/>
+      </w:pPr>
+    </w:lvl>
+    <w:lvl w:ilvl="5" w:tplc="0416001B" w:tentative="1">
+      <w:start w:val="1"/>
+      <w:numFmt w:val="lowerRoman"/>
+      <w:lvlText w:val="%6."/>
+      <w:lvlJc w:val="right"/>
+      <w:pPr>
+        <w:ind w:left="4320" w:hanging="180"/>
+      </w:pPr>
+    </w:lvl>
+    <w:lvl w:ilvl="6" w:tplc="0416000F" w:tentative="1">
+      <w:start w:val="1"/>
+      <w:numFmt w:val="decimal"/>
+      <w:lvlText w:val="%7."/>
+      <w:lvlJc w:val="left"/>
+      <w:pPr>
+        <w:ind w:left="5040" w:hanging="360"/>
+      </w:pPr>
+    </w:lvl>
+    <w:lvl w:ilvl="7" w:tplc="04160019" w:tentative="1">
+      <w:start w:val="1"/>
+      <w:numFmt w:val="lowerLetter"/>
+      <w:lvlText w:val="%8."/>
+      <w:lvlJc w:val="left"/>
+      <w:pPr>
+        <w:ind w:left="5760" w:hanging="360"/>
+      </w:pPr>
+    </w:lvl>
+    <w:lvl w:ilvl="8" w:tplc="0416001B" w:tentative="1">
+      <w:start w:val="1"/>
+      <w:numFmt w:val="lowerRoman"/>
+      <w:lvlText w:val="%9."/>
+      <w:lvlJc w:val="right"/>
+      <w:pPr>
+        <w:ind w:left="6480" w:hanging="180"/>
+      </w:pPr>
+    </w:lvl>
+  </w:abstractNum>
+  <w:abstractNum w:abstractNumId="7" w15:restartNumberingAfterBreak="0">
     <w:nsid w:val="22AD0156"/>
     <w:multiLevelType w:val="multilevel"/>
     <w:tmpl w:val="16948E8E"/>
@@ -3075,7 +3982,7 @@
       </w:rPr>
     </w:lvl>
   </w:abstractNum>
-  <w:abstractNum w:abstractNumId="5" w15:restartNumberingAfterBreak="0">
+  <w:abstractNum w:abstractNumId="8" w15:restartNumberingAfterBreak="0">
     <w:nsid w:val="233B3450"/>
     <w:multiLevelType w:val="hybridMultilevel"/>
     <w:tmpl w:val="81BECC54"/>
@@ -3164,7 +4071,7 @@
       </w:pPr>
     </w:lvl>
   </w:abstractNum>
-  <w:abstractNum w:abstractNumId="6" w15:restartNumberingAfterBreak="0">
+  <w:abstractNum w:abstractNumId="9" w15:restartNumberingAfterBreak="0">
     <w:nsid w:val="29C2350C"/>
     <w:multiLevelType w:val="hybridMultilevel"/>
     <w:tmpl w:val="8ED4BEF0"/>
@@ -3253,7 +4160,7 @@
       </w:pPr>
     </w:lvl>
   </w:abstractNum>
-  <w:abstractNum w:abstractNumId="7" w15:restartNumberingAfterBreak="0">
+  <w:abstractNum w:abstractNumId="10" w15:restartNumberingAfterBreak="0">
     <w:nsid w:val="3FED394E"/>
     <w:multiLevelType w:val="hybridMultilevel"/>
     <w:tmpl w:val="2410FDC8"/>
@@ -3342,7 +4249,7 @@
       </w:pPr>
     </w:lvl>
   </w:abstractNum>
-  <w:abstractNum w:abstractNumId="8" w15:restartNumberingAfterBreak="0">
+  <w:abstractNum w:abstractNumId="11" w15:restartNumberingAfterBreak="0">
     <w:nsid w:val="4F037502"/>
     <w:multiLevelType w:val="hybridMultilevel"/>
     <w:tmpl w:val="B192B554"/>
@@ -3431,7 +4338,7 @@
       </w:pPr>
     </w:lvl>
   </w:abstractNum>
-  <w:abstractNum w:abstractNumId="9" w15:restartNumberingAfterBreak="0">
+  <w:abstractNum w:abstractNumId="12" w15:restartNumberingAfterBreak="0">
     <w:nsid w:val="64A14EBD"/>
     <w:multiLevelType w:val="hybridMultilevel"/>
     <w:tmpl w:val="D3F611C2"/>
@@ -3544,7 +4451,7 @@
       </w:rPr>
     </w:lvl>
   </w:abstractNum>
-  <w:abstractNum w:abstractNumId="10" w15:restartNumberingAfterBreak="0">
+  <w:abstractNum w:abstractNumId="13" w15:restartNumberingAfterBreak="0">
     <w:nsid w:val="7BC745AD"/>
     <w:multiLevelType w:val="hybridMultilevel"/>
     <w:tmpl w:val="A41435A0"/>
@@ -3689,37 +4596,46 @@
     <w:abstractNumId w:val="0"/>
   </w:num>
   <w:num w:numId="2">
+    <w:abstractNumId w:val="7"/>
+  </w:num>
+  <w:num w:numId="3">
+    <w:abstractNumId w:val="7"/>
+  </w:num>
+  <w:num w:numId="4">
+    <w:abstractNumId w:val="8"/>
+  </w:num>
+  <w:num w:numId="5">
     <w:abstractNumId w:val="4"/>
   </w:num>
-  <w:num w:numId="3">
-    <w:abstractNumId w:val="4"/>
+  <w:num w:numId="6">
+    <w:abstractNumId w:val="12"/>
   </w:num>
-  <w:num w:numId="4">
+  <w:num w:numId="7">
+    <w:abstractNumId w:val="11"/>
+  </w:num>
+  <w:num w:numId="8">
+    <w:abstractNumId w:val="3"/>
+  </w:num>
+  <w:num w:numId="9">
+    <w:abstractNumId w:val="10"/>
+  </w:num>
+  <w:num w:numId="10">
+    <w:abstractNumId w:val="9"/>
+  </w:num>
+  <w:num w:numId="11">
+    <w:abstractNumId w:val="13"/>
+  </w:num>
+  <w:num w:numId="12">
     <w:abstractNumId w:val="5"/>
   </w:num>
-  <w:num w:numId="5">
+  <w:num w:numId="13">
     <w:abstractNumId w:val="2"/>
   </w:num>
-  <w:num w:numId="6">
-    <w:abstractNumId w:val="9"/>
-  </w:num>
-  <w:num w:numId="7">
-    <w:abstractNumId w:val="8"/>
-  </w:num>
-  <w:num w:numId="8">
-    <w:abstractNumId w:val="1"/>
-  </w:num>
-  <w:num w:numId="9">
-    <w:abstractNumId w:val="7"/>
-  </w:num>
-  <w:num w:numId="10">
+  <w:num w:numId="14">
     <w:abstractNumId w:val="6"/>
   </w:num>
-  <w:num w:numId="11">
-    <w:abstractNumId w:val="10"/>
-  </w:num>
-  <w:num w:numId="12">
-    <w:abstractNumId w:val="3"/>
+  <w:num w:numId="15">
+    <w:abstractNumId w:val="1"/>
   </w:num>
 </w:numbering>
 </file>
@@ -4757,7 +5673,7 @@
 </file>
 
 <file path=customXml/itemProps1.xml><?xml version="1.0" encoding="utf-8"?>
-<ds:datastoreItem xmlns:ds="http://schemas.openxmlformats.org/officeDocument/2006/customXml" ds:itemID="{1F788B1E-8244-4809-A159-A9D3E3D0B0AD}">
+<ds:datastoreItem xmlns:ds="http://schemas.openxmlformats.org/officeDocument/2006/customXml" ds:itemID="{B3153DF3-BDAC-4B6B-A374-A933795EB702}">
   <ds:schemaRefs>
     <ds:schemaRef ds:uri="http://schemas.openxmlformats.org/officeDocument/2006/bibliography"/>
   </ds:schemaRefs>

</xml_diff>